<commit_message>
added text to 123.docx
</commit_message>
<xml_diff>
--- a/123.docx
+++ b/123.docx
@@ -11,6 +11,7 @@
           <w:bCs/>
           <w:sz w:val="32"/>
           <w:szCs w:val="32"/>
+          <w:lang w:val="en-US"/>
         </w:rPr>
       </w:pPr>
       <w:r>
@@ -23,6 +24,18 @@
           <w:shd w:val="clear" w:color="auto" w:fill="FFFFFF"/>
         </w:rPr>
         <w:t>Заварив кашу, так і їж.  </w:t>
+      </w:r>
+      <w:r>
+        <w:rPr>
+          <w:rFonts w:ascii="Times New Roman" w:hAnsi="Times New Roman" w:cs="Times New Roman"/>
+          <w:b/>
+          <w:bCs/>
+          <w:sz w:val="24"/>
+          <w:szCs w:val="24"/>
+          <w:shd w:val="clear" w:color="auto" w:fill="FFFFFF"/>
+          <w:lang w:val="en-US"/>
+        </w:rPr>
+        <w:t>1212112</w:t>
       </w:r>
     </w:p>
     <w:sectPr>

</xml_diff>